<commit_message>
Questão 04 do relatório 2 foi adicionada
</commit_message>
<xml_diff>
--- a/Semana 02/Relatório 2.docx
+++ b/Semana 02/Relatório 2.docx
@@ -1299,19 +1299,16 @@
             </w:r>
           </w:p>
           <w:p>
-            <w:pPr>
-              <w:rPr>
-                <w:lang w:val="pt-BR"/>
-              </w:rPr>
-            </w:pPr>
             <w:r>
               <w:tab/>
             </w:r>
-            <w:r>
-              <w:rPr>
-                <w:lang w:val="pt-BR"/>
-              </w:rPr>
-              <w:t>printf("Hello\n");</w:t>
+            <w:proofErr w:type="gramStart"/>
+            <w:r>
+              <w:t>printf</w:t>
+            </w:r>
+            <w:proofErr w:type="gramEnd"/>
+            <w:r>
+              <w:t>("Hello\n");</w:t>
             </w:r>
           </w:p>
           <w:p>
@@ -2195,10 +2192,18 @@
             </w:r>
           </w:p>
           <w:p>
+            <w:pPr>
+              <w:rPr>
+                <w:lang w:val="pt-BR"/>
+              </w:rPr>
+            </w:pPr>
             <w:r>
               <w:tab/>
             </w:r>
             <w:r>
+              <w:rPr>
+                <w:lang w:val="pt-BR"/>
+              </w:rPr>
               <w:t>printf("b vale %d", b);</w:t>
             </w:r>
           </w:p>
@@ -2970,10 +2975,18 @@
             </w:r>
           </w:p>
           <w:p>
+            <w:pPr>
+              <w:rPr>
+                <w:lang w:val="pt-BR"/>
+              </w:rPr>
+            </w:pPr>
             <w:r>
               <w:tab/>
             </w:r>
             <w:r>
+              <w:rPr>
+                <w:lang w:val="pt-BR"/>
+              </w:rPr>
               <w:t>printf("b vale %d", b);</w:t>
             </w:r>
           </w:p>
@@ -3894,6 +3907,87 @@
     <w:p>
       <w:pPr>
         <w:rPr>
+          <w:b/>
+          <w:bCs/>
+          <w:lang w:val="pt-BR"/>
+        </w:rPr>
+      </w:pPr>
+      <w:r>
+        <w:rPr>
+          <w:b/>
+          <w:bCs/>
+          <w:lang w:val="pt-BR"/>
+        </w:rPr>
+        <w:t xml:space="preserve">Questão 04) </w:t>
+      </w:r>
+      <w:r>
+        <w:rPr>
+          <w:b/>
+          <w:bCs/>
+          <w:lang w:val="pt-BR"/>
+        </w:rPr>
+        <w:t>Veja</w:t>
+      </w:r>
+      <w:r>
+        <w:rPr>
+          <w:b/>
+          <w:bCs/>
+          <w:lang w:val="pt-BR"/>
+        </w:rPr>
+        <w:t xml:space="preserve"> </w:t>
+      </w:r>
+      <w:r>
+        <w:rPr>
+          <w:b/>
+          <w:bCs/>
+          <w:lang w:val="pt-BR"/>
+        </w:rPr>
+        <w:t>os cinco</w:t>
+      </w:r>
+      <w:r>
+        <w:rPr>
+          <w:b/>
+          <w:bCs/>
+          <w:lang w:val="pt-BR"/>
+        </w:rPr>
+        <w:t xml:space="preserve"> </w:t>
+      </w:r>
+      <w:r>
+        <w:rPr>
+          <w:b/>
+          <w:bCs/>
+          <w:lang w:val="pt-BR"/>
+        </w:rPr>
+        <w:t xml:space="preserve">primeiros vídeos da seguinte lista: </w:t>
+      </w:r>
+      <w:hyperlink r:id="rId14" w:history="1">
+        <w:r>
+          <w:rPr>
+            <w:rStyle w:val="Lienhypertexte"/>
+            <w:b/>
+            <w:bCs/>
+            <w:lang w:val="pt-BR"/>
+          </w:rPr>
+          <w:t>https://www.youtube.com/watch?v=hrPxwKtedCc&amp;list=PL3ZslI15yo2pCf0WpZmV-ga02kMPxKH3p&amp;index=1</w:t>
+        </w:r>
+      </w:hyperlink>
+    </w:p>
+    <w:p>
+      <w:pPr>
+        <w:rPr>
+          <w:lang w:val="pt-BR"/>
+        </w:rPr>
+      </w:pPr>
+      <w:r>
+        <w:rPr>
+          <w:lang w:val="pt-BR"/>
+        </w:rPr>
+        <w:t>Todos foram vistos</w:t>
+      </w:r>
+    </w:p>
+    <w:p>
+      <w:pPr>
+        <w:rPr>
           <w:sz w:val="20"/>
           <w:szCs w:val="20"/>
           <w:lang w:val="pt-BR"/>
@@ -3946,7 +4040,7 @@
           <w:lang w:val="pt-BR"/>
         </w:rPr>
       </w:pPr>
-      <w:hyperlink r:id="rId14" w:anchor="optimization" w:history="1">
+      <w:hyperlink r:id="rId15" w:anchor="optimization" w:history="1">
         <w:r>
           <w:rPr>
             <w:rStyle w:val="Lienhypertexte"/>
@@ -3962,7 +4056,7 @@
           <w:lang w:val="pt-BR"/>
         </w:rPr>
       </w:pPr>
-      <w:hyperlink r:id="rId15" w:history="1">
+      <w:hyperlink r:id="rId16" w:history="1">
         <w:r>
           <w:rPr>
             <w:rStyle w:val="Lienhypertexte"/>
@@ -3978,7 +4072,7 @@
           <w:lang w:val="pt-BR"/>
         </w:rPr>
       </w:pPr>
-      <w:hyperlink r:id="rId16" w:history="1">
+      <w:hyperlink r:id="rId17" w:history="1">
         <w:r>
           <w:rPr>
             <w:rStyle w:val="Lienhypertexte"/>
@@ -3994,7 +4088,7 @@
           <w:lang w:val="pt-BR"/>
         </w:rPr>
       </w:pPr>
-      <w:hyperlink r:id="rId17" w:history="1">
+      <w:hyperlink r:id="rId18" w:history="1">
         <w:r>
           <w:rPr>
             <w:rStyle w:val="Lienhypertexte"/>
@@ -4010,7 +4104,7 @@
           <w:lang w:val="pt-BR"/>
         </w:rPr>
       </w:pPr>
-      <w:hyperlink r:id="rId18" w:history="1">
+      <w:hyperlink r:id="rId19" w:history="1">
         <w:r>
           <w:rPr>
             <w:rStyle w:val="Lienhypertexte"/>
@@ -4026,7 +4120,7 @@
           <w:lang w:val="pt-BR"/>
         </w:rPr>
       </w:pPr>
-      <w:hyperlink r:id="rId19" w:history="1">
+      <w:hyperlink r:id="rId20" w:history="1">
         <w:r>
           <w:rPr>
             <w:rStyle w:val="Lienhypertexte"/>
@@ -4042,7 +4136,7 @@
           <w:lang w:val="pt-BR"/>
         </w:rPr>
       </w:pPr>
-      <w:hyperlink r:id="rId20" w:history="1">
+      <w:hyperlink r:id="rId21" w:history="1">
         <w:r>
           <w:rPr>
             <w:rStyle w:val="Lienhypertexte"/>

</xml_diff>